<commit_message>
Update to the structure of the WikipediaWordCloud in "basicWikiCloud.docx"
</commit_message>
<xml_diff>
--- a/Documents/basicWikiCloud.docx
+++ b/Documents/basicWikiCloud.docx
@@ -3,8 +3,6 @@
 <w:document xmlns:wpc="http://schemas.microsoft.com/office/word/2010/wordprocessingCanvas" xmlns:cx="http://schemas.microsoft.com/office/drawing/2014/chartex" xmlns:cx1="http://schemas.microsoft.com/office/drawing/2015/9/8/chartex" xmlns:cx2="http://schemas.microsoft.com/office/drawing/2015/10/21/chartex" xmlns:cx3="http://schemas.microsoft.com/office/drawing/2016/5/9/chartex" xmlns:cx4="http://schemas.microsoft.com/office/drawing/2016/5/10/chartex" xmlns:cx5="http://schemas.microsoft.com/office/drawing/2016/5/11/chartex" xmlns:cx6="http://schemas.microsoft.com/office/drawing/2016/5/12/chartex" xmlns:cx7="http://schemas.microsoft.com/office/drawing/2016/5/13/chartex" xmlns:cx8="http://schemas.microsoft.com/office/drawing/2016/5/14/chartex" xmlns:mc="http://schemas.openxmlformats.org/markup-compatibility/2006" xmlns:aink="http://schemas.microsoft.com/office/drawing/2016/ink" xmlns:am3d="http://schemas.microsoft.com/office/drawing/2017/model3d" xmlns:o="urn:schemas-microsoft-com:office:office" xmlns:r="http://schemas.openxmlformats.org/officeDocument/2006/relationships" xmlns:m="http://schemas.openxmlformats.org/officeDocument/2006/math" xmlns:v="urn:schemas-microsoft-com:vml" xmlns:wp14="http://schemas.microsoft.com/office/word/2010/wordprocessingDrawing" xmlns:wp="http://schemas.openxmlformats.org/drawingml/2006/wordprocessingDrawing" xmlns:w10="urn:schemas-microsoft-com:office:word" xmlns:w="http://schemas.openxmlformats.org/wordprocessingml/2006/main" xmlns:w14="http://schemas.microsoft.com/office/word/2010/wordml" xmlns:w15="http://schemas.microsoft.com/office/word/2012/wordml" xmlns:w16cid="http://schemas.microsoft.com/office/word/2016/wordml/cid" xmlns:w16se="http://schemas.microsoft.com/office/word/2015/wordml/symex" xmlns:wpg="http://schemas.microsoft.com/office/word/2010/wordprocessingGroup" xmlns:wpi="http://schemas.microsoft.com/office/word/2010/wordprocessingInk" xmlns:wne="http://schemas.microsoft.com/office/word/2006/wordml" xmlns:wps="http://schemas.microsoft.com/office/word/2010/wordprocessingShape" mc:Ignorable="w14 w15 w16se w16cid wp14">
   <w:body>
     <w:p>
-      <w:bookmarkStart w:id="0" w:name="_GoBack"/>
-      <w:bookmarkEnd w:id="0"/>
       <w:r>
         <w:rPr>
           <w:noProof/>
@@ -12,149 +10,7 @@
         <mc:AlternateContent>
           <mc:Choice Requires="wps">
             <w:drawing>
-              <wp:anchor distT="0" distB="0" distL="114300" distR="114300" simplePos="0" relativeHeight="251675648" behindDoc="0" locked="0" layoutInCell="1" allowOverlap="1">
-                <wp:simplePos x="0" y="0"/>
-                <wp:positionH relativeFrom="column">
-                  <wp:posOffset>3494405</wp:posOffset>
-                </wp:positionH>
-                <wp:positionV relativeFrom="paragraph">
-                  <wp:posOffset>6034405</wp:posOffset>
-                </wp:positionV>
-                <wp:extent cx="1771650" cy="1003300"/>
-                <wp:effectExtent l="19050" t="0" r="38100" b="25400"/>
-                <wp:wrapNone/>
-                <wp:docPr id="19" name="Hexagon 19"/>
-                <wp:cNvGraphicFramePr/>
-                <a:graphic xmlns:a="http://schemas.openxmlformats.org/drawingml/2006/main">
-                  <a:graphicData uri="http://schemas.microsoft.com/office/word/2010/wordprocessingShape">
-                    <wps:wsp>
-                      <wps:cNvSpPr/>
-                      <wps:spPr>
-                        <a:xfrm>
-                          <a:off x="0" y="0"/>
-                          <a:ext cx="1771650" cy="1003300"/>
-                        </a:xfrm>
-                        <a:prstGeom prst="hexagon">
-                          <a:avLst/>
-                        </a:prstGeom>
-                        <a:solidFill>
-                          <a:schemeClr val="accent6">
-                            <a:lumMod val="75000"/>
-                          </a:schemeClr>
-                        </a:solidFill>
-                        <a:ln>
-                          <a:solidFill>
-                            <a:schemeClr val="accent6">
-                              <a:lumMod val="50000"/>
-                            </a:schemeClr>
-                          </a:solidFill>
-                        </a:ln>
-                      </wps:spPr>
-                      <wps:style>
-                        <a:lnRef idx="2">
-                          <a:schemeClr val="accent1">
-                            <a:shade val="50000"/>
-                          </a:schemeClr>
-                        </a:lnRef>
-                        <a:fillRef idx="1">
-                          <a:schemeClr val="accent1"/>
-                        </a:fillRef>
-                        <a:effectRef idx="0">
-                          <a:schemeClr val="accent1"/>
-                        </a:effectRef>
-                        <a:fontRef idx="minor">
-                          <a:schemeClr val="lt1"/>
-                        </a:fontRef>
-                      </wps:style>
-                      <wps:txbx>
-                        <w:txbxContent>
-                          <w:p>
-                            <w:pPr>
-                              <w:jc w:val="center"/>
-                              <w:rPr>
-                                <w:sz w:val="40"/>
-                                <w:lang w:val="en-GB"/>
-                              </w:rPr>
-                            </w:pPr>
-                            <w:r>
-                              <w:rPr>
-                                <w:sz w:val="40"/>
-                                <w:lang w:val="en-GB"/>
-                              </w:rPr>
-                              <w:t>Rendering engine</w:t>
-                            </w:r>
-                          </w:p>
-                        </w:txbxContent>
-                      </wps:txbx>
-                      <wps:bodyPr rot="0" spcFirstLastPara="0" vertOverflow="overflow" horzOverflow="overflow" vert="horz" wrap="square" lIns="91440" tIns="45720" rIns="91440" bIns="45720" numCol="1" spcCol="0" rtlCol="0" fromWordArt="0" anchor="ctr" anchorCtr="0" forceAA="0" compatLnSpc="1">
-                        <a:prstTxWarp prst="textNoShape">
-                          <a:avLst/>
-                        </a:prstTxWarp>
-                        <a:noAutofit/>
-                      </wps:bodyPr>
-                    </wps:wsp>
-                  </a:graphicData>
-                </a:graphic>
-                <wp14:sizeRelH relativeFrom="margin">
-                  <wp14:pctWidth>0</wp14:pctWidth>
-                </wp14:sizeRelH>
-                <wp14:sizeRelV relativeFrom="margin">
-                  <wp14:pctHeight>0</wp14:pctHeight>
-                </wp14:sizeRelV>
-              </wp:anchor>
-            </w:drawing>
-          </mc:Choice>
-          <mc:Fallback>
-            <w:pict>
-              <v:shapetype id="_x0000_t9" coordsize="21600,21600" o:spt="9" adj="5400" path="m@0,l,10800@0,21600@1,21600,21600,10800@1,xe">
-                <v:stroke joinstyle="miter"/>
-                <v:formulas>
-                  <v:f eqn="val #0"/>
-                  <v:f eqn="sum width 0 #0"/>
-                  <v:f eqn="sum height 0 #0"/>
-                  <v:f eqn="prod @0 2929 10000"/>
-                  <v:f eqn="sum width 0 @3"/>
-                  <v:f eqn="sum height 0 @3"/>
-                </v:formulas>
-                <v:path gradientshapeok="t" o:connecttype="rect" textboxrect="1800,1800,19800,19800;3600,3600,18000,18000;6300,6300,15300,15300"/>
-                <v:handles>
-                  <v:h position="#0,topLeft" xrange="0,10800"/>
-                </v:handles>
-              </v:shapetype>
-              <v:shape id="Hexagon 19" o:spid="_x0000_s1026" type="#_x0000_t9" style="position:absolute;margin-left:275.15pt;margin-top:475.15pt;width:139.5pt;height:79pt;z-index:251675648;visibility:visible;mso-wrap-style:square;mso-width-percent:0;mso-height-percent:0;mso-wrap-distance-left:9pt;mso-wrap-distance-top:0;mso-wrap-distance-right:9pt;mso-wrap-distance-bottom:0;mso-position-horizontal:absolute;mso-position-horizontal-relative:text;mso-position-vertical:absolute;mso-position-vertical-relative:text;mso-width-percent:0;mso-height-percent:0;mso-width-relative:margin;mso-height-relative:margin;v-text-anchor:middle" o:gfxdata="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" adj="3058" fillcolor="#538135 [2409]" strokecolor="#375623 [1609]" strokeweight="1pt">
-                <v:textbox>
-                  <w:txbxContent>
-                    <w:p>
-                      <w:pPr>
-                        <w:jc w:val="center"/>
-                        <w:rPr>
-                          <w:sz w:val="40"/>
-                          <w:lang w:val="en-GB"/>
-                        </w:rPr>
-                      </w:pPr>
-                      <w:r>
-                        <w:rPr>
-                          <w:sz w:val="40"/>
-                          <w:lang w:val="en-GB"/>
-                        </w:rPr>
-                        <w:t>Rendering engine</w:t>
-                      </w:r>
-                    </w:p>
-                  </w:txbxContent>
-                </v:textbox>
-              </v:shape>
-            </w:pict>
-          </mc:Fallback>
-        </mc:AlternateContent>
-      </w:r>
-      <w:r>
-        <w:rPr>
-          <w:noProof/>
-        </w:rPr>
-        <mc:AlternateContent>
-          <mc:Choice Requires="wps">
-            <w:drawing>
-              <wp:anchor distT="0" distB="0" distL="114300" distR="114300" simplePos="0" relativeHeight="251680768" behindDoc="0" locked="0" layoutInCell="1" allowOverlap="1" wp14:anchorId="72328E35" wp14:editId="18866FA2">
+              <wp:anchor distT="0" distB="0" distL="114300" distR="114300" simplePos="0" relativeHeight="251680768" behindDoc="0" locked="0" layoutInCell="1" allowOverlap="1" wp14:anchorId="41060640" wp14:editId="11BDAFB2">
                 <wp:simplePos x="0" y="0"/>
                 <wp:positionH relativeFrom="column">
                   <wp:posOffset>3590290</wp:posOffset>
@@ -215,7 +71,7 @@
           </mc:Choice>
           <mc:Fallback>
             <w:pict>
-              <v:shape w14:anchorId="42F2EF2B" id="Arrow: Bent 22" o:spid="_x0000_s1026" style="position:absolute;margin-left:282.7pt;margin-top:566.2pt;width:70pt;height:74.7pt;rotation:180;z-index:251680768;visibility:visible;mso-wrap-style:square;mso-wrap-distance-left:9pt;mso-wrap-distance-top:0;mso-wrap-distance-right:9pt;mso-wrap-distance-bottom:0;mso-position-horizontal:absolute;mso-position-horizontal-relative:text;mso-position-vertical:absolute;mso-position-vertical-relative:text;v-text-anchor:middle" coordsize="889000,948690" o:gfxdata="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" path="m,948690l,512762c,297957,174133,123824,388938,123824r328609,l717547,,889000,158749,717547,317497r,-123824l388938,193673v-176228,,-319089,142861,-319089,319089l69849,948690,,948690xe" fillcolor="#4472c4 [3204]" strokecolor="#1f3763 [1604]" strokeweight="1pt">
+              <v:shape w14:anchorId="47E22819" id="Arrow: Bent 22" o:spid="_x0000_s1026" style="position:absolute;margin-left:282.7pt;margin-top:566.2pt;width:70pt;height:74.7pt;rotation:180;z-index:251680768;visibility:visible;mso-wrap-style:square;mso-wrap-distance-left:9pt;mso-wrap-distance-top:0;mso-wrap-distance-right:9pt;mso-wrap-distance-bottom:0;mso-position-horizontal:absolute;mso-position-horizontal-relative:text;mso-position-vertical:absolute;mso-position-vertical-relative:text;v-text-anchor:middle" coordsize="889000,948690" o:gfxdata="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" path="m,948690l,512762c,297957,174133,123824,388938,123824r328609,l717547,,889000,158749,717547,317497r,-123824l388938,193673v-176228,,-319089,142861,-319089,319089l69849,948690,,948690xe" fillcolor="#4472c4 [3204]" strokecolor="#1f3763 [1604]" strokeweight="1pt">
                 <v:stroke joinstyle="miter"/>
                 <v:path arrowok="t" o:connecttype="custom" o:connectlocs="0,948690;0,512762;388938,123824;717547,123824;717547,0;889000,158749;717547,317497;717547,193673;388938,193673;69849,512762;69849,948690;0,948690" o:connectangles="0,0,0,0,0,0,0,0,0,0,0,0"/>
               </v:shape>
@@ -230,7 +86,7 @@
         <mc:AlternateContent>
           <mc:Choice Requires="wps">
             <w:drawing>
-              <wp:anchor distT="0" distB="0" distL="114300" distR="114300" simplePos="0" relativeHeight="251676672" behindDoc="0" locked="0" layoutInCell="1" allowOverlap="1">
+              <wp:anchor distT="0" distB="0" distL="114300" distR="114300" simplePos="0" relativeHeight="251676672" behindDoc="0" locked="0" layoutInCell="1" allowOverlap="1" wp14:anchorId="40FDC8D7" wp14:editId="630EA676">
                 <wp:simplePos x="0" y="0"/>
                 <wp:positionH relativeFrom="column">
                   <wp:posOffset>3641407</wp:posOffset>
@@ -306,7 +162,7 @@
         <mc:AlternateContent>
           <mc:Choice Requires="wpg">
             <w:drawing>
-              <wp:anchor distT="0" distB="0" distL="114300" distR="114300" simplePos="0" relativeHeight="251674624" behindDoc="0" locked="0" layoutInCell="1" allowOverlap="1">
+              <wp:anchor distT="0" distB="0" distL="114300" distR="114300" simplePos="0" relativeHeight="251674624" behindDoc="0" locked="0" layoutInCell="1" allowOverlap="1" wp14:anchorId="4414EC36" wp14:editId="71B6AA4E">
                 <wp:simplePos x="0" y="0"/>
                 <wp:positionH relativeFrom="column">
                   <wp:posOffset>217805</wp:posOffset>
@@ -431,7 +287,7 @@
           </mc:Choice>
           <mc:Fallback>
             <w:pict>
-              <v:group id="Group 18" o:spid="_x0000_s1027" style="position:absolute;margin-left:17.15pt;margin-top:359.15pt;width:129pt;height:274pt;z-index:251674624;mso-width-relative:margin" coordorigin="5842" coordsize="16383,34798" o:gfxdata="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">
+              <v:group w14:anchorId="4414EC36" id="Group 18" o:spid="_x0000_s1026" style="position:absolute;margin-left:17.15pt;margin-top:359.15pt;width:129pt;height:274pt;z-index:251674624;mso-width-relative:margin" coordorigin="5842" coordsize="16383,34798" o:gfxdata="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">
                 <v:shapetype id="_x0000_t103" coordsize="21600,21600" o:spt="103" adj="12960,19440,7200" path="wr@22,0@21@3,,0@21@4@22@14@21@1@21@7@2@12l@2@13,0@8@2@11at@22,0@21@3@2@10@24@16@22@14@21@1@24@16,0@14xear@22@14@21@1@21@7@24@16nfe">
                   <v:stroke joinstyle="miter"/>
                   <v:formulas>
@@ -489,7 +345,7 @@
                   </v:handles>
                   <o:complex v:ext="view"/>
                 </v:shapetype>
-                <v:shape id="Arrow: Curved Left 15" o:spid="_x0000_s1028" type="#_x0000_t103" style="position:absolute;left:12319;width:9906;height:34798;rotation:180;visibility:visible;mso-wrap-style:square;v-text-anchor:middle" o:gfxdata="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" adj="18526,20832,5400" fillcolor="#4472c4 [3204]" strokecolor="#1f3763 [1604]" strokeweight="1pt"/>
+                <v:shape id="Arrow: Curved Left 15" o:spid="_x0000_s1027" type="#_x0000_t103" style="position:absolute;left:12319;width:9906;height:34798;rotation:180;visibility:visible;mso-wrap-style:square;v-text-anchor:middle" o:gfxdata="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" adj="18526,20832,5400" fillcolor="#4472c4 [3204]" strokecolor="#1f3763 [1604]" strokeweight="1pt"/>
                 <v:shapetype id="_x0000_t184" coordsize="21600,21600" o:spt="184" adj="10800" path="m21600,qx,10800,21600,21600wa@0@10@6@11,21600,21600,21600,xe">
                   <v:stroke joinstyle="miter"/>
                   <v:formulas>
@@ -516,7 +372,7 @@
                     <v:h position="#0,center" xrange="0,18900"/>
                   </v:handles>
                 </v:shapetype>
-                <v:shape id="Moon 17" o:spid="_x0000_s1029" type="#_x0000_t184" style="position:absolute;left:5842;top:6858;width:8635;height:22479;visibility:visible;mso-wrap-style:square;v-text-anchor:middle" o:gfxdata="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" adj="15909" fillcolor="#4472c4 [3204]" strokecolor="#1f3763 [1604]" strokeweight="1pt">
+                <v:shape id="Moon 17" o:spid="_x0000_s1028" type="#_x0000_t184" style="position:absolute;left:5842;top:6858;width:8635;height:22479;visibility:visible;mso-wrap-style:square;v-text-anchor:middle" o:gfxdata="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" adj="15909" fillcolor="#4472c4 [3204]" strokecolor="#1f3763 [1604]" strokeweight="1pt">
                   <v:textbox>
                     <w:txbxContent>
                       <w:p>
@@ -547,7 +403,7 @@
         <mc:AlternateContent>
           <mc:Choice Requires="wps">
             <w:drawing>
-              <wp:anchor distT="0" distB="0" distL="114300" distR="114300" simplePos="0" relativeHeight="251663360" behindDoc="0" locked="0" layoutInCell="1" allowOverlap="1" wp14:anchorId="1679FCD3" wp14:editId="60E4F79A">
+              <wp:anchor distT="0" distB="0" distL="114300" distR="114300" simplePos="0" relativeHeight="251663360" behindDoc="0" locked="0" layoutInCell="1" allowOverlap="1" wp14:anchorId="07B0789C" wp14:editId="180FBF55">
                 <wp:simplePos x="0" y="0"/>
                 <wp:positionH relativeFrom="column">
                   <wp:posOffset>1849119</wp:posOffset>
@@ -611,11 +467,11 @@
           </mc:Choice>
           <mc:Fallback>
             <w:pict>
-              <v:shapetype w14:anchorId="1679FCD3" id="_x0000_t202" coordsize="21600,21600" o:spt="202" path="m,l,21600r21600,l21600,xe">
+              <v:shapetype w14:anchorId="07B0789C" id="_x0000_t202" coordsize="21600,21600" o:spt="202" path="m,l,21600r21600,l21600,xe">
                 <v:stroke joinstyle="miter"/>
                 <v:path gradientshapeok="t" o:connecttype="rect"/>
               </v:shapetype>
-              <v:shape id="Text Box 6" o:spid="_x0000_s1030" type="#_x0000_t202" style="position:absolute;margin-left:145.6pt;margin-top:704.15pt;width:159pt;height:54pt;z-index:251663360;visibility:visible;mso-wrap-style:square;mso-wrap-distance-left:9pt;mso-wrap-distance-top:0;mso-wrap-distance-right:9pt;mso-wrap-distance-bottom:0;mso-position-horizontal:absolute;mso-position-horizontal-relative:text;mso-position-vertical:absolute;mso-position-vertical-relative:text;v-text-anchor:top" o:gfxdata="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" filled="f" stroked="f" strokeweight=".5pt">
+              <v:shape id="Text Box 6" o:spid="_x0000_s1029" type="#_x0000_t202" style="position:absolute;margin-left:145.6pt;margin-top:704.15pt;width:159pt;height:54pt;z-index:251663360;visibility:visible;mso-wrap-style:square;mso-wrap-distance-left:9pt;mso-wrap-distance-top:0;mso-wrap-distance-right:9pt;mso-wrap-distance-bottom:0;mso-position-horizontal:absolute;mso-position-horizontal-relative:text;mso-position-vertical:absolute;mso-position-vertical-relative:text;v-text-anchor:top" o:gfxdata="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" filled="f" stroked="f" strokeweight=".5pt">
                 <v:textbox>
                   <w:txbxContent>
                     <w:p>
@@ -648,7 +504,7 @@
         <mc:AlternateContent>
           <mc:Choice Requires="wps">
             <w:drawing>
-              <wp:anchor distT="0" distB="0" distL="114300" distR="114300" simplePos="0" relativeHeight="251672576" behindDoc="0" locked="0" layoutInCell="1" allowOverlap="1">
+              <wp:anchor distT="0" distB="0" distL="114300" distR="114300" simplePos="0" relativeHeight="251672576" behindDoc="0" locked="0" layoutInCell="1" allowOverlap="1" wp14:anchorId="2F2BDE5F" wp14:editId="40FEA8B8">
                 <wp:simplePos x="0" y="0"/>
                 <wp:positionH relativeFrom="column">
                   <wp:posOffset>2672758</wp:posOffset>
@@ -741,7 +597,7 @@
         <mc:AlternateContent>
           <mc:Choice Requires="wps">
             <w:drawing>
-              <wp:anchor distT="0" distB="0" distL="114300" distR="114300" simplePos="0" relativeHeight="251670528" behindDoc="0" locked="0" layoutInCell="1" allowOverlap="1">
+              <wp:anchor distT="0" distB="0" distL="114300" distR="114300" simplePos="0" relativeHeight="251670528" behindDoc="0" locked="0" layoutInCell="1" allowOverlap="1" wp14:anchorId="049B7C41" wp14:editId="5BFA822F">
                 <wp:simplePos x="0" y="0"/>
                 <wp:positionH relativeFrom="column">
                   <wp:posOffset>2431415</wp:posOffset>
@@ -825,7 +681,7 @@
         <mc:AlternateContent>
           <mc:Choice Requires="wps">
             <w:drawing>
-              <wp:anchor distT="0" distB="0" distL="114300" distR="114300" simplePos="0" relativeHeight="251665408" behindDoc="0" locked="0" layoutInCell="1" allowOverlap="1">
+              <wp:anchor distT="0" distB="0" distL="114300" distR="114300" simplePos="0" relativeHeight="251665408" behindDoc="0" locked="0" layoutInCell="1" allowOverlap="1" wp14:anchorId="3461243C" wp14:editId="0DB7DF80">
                 <wp:simplePos x="0" y="0"/>
                 <wp:positionH relativeFrom="column">
                   <wp:posOffset>2008505</wp:posOffset>
@@ -917,11 +773,11 @@
           </mc:Choice>
           <mc:Fallback>
             <w:pict>
-              <v:shapetype id="_x0000_t128" coordsize="21600,21600" o:spt="128" path="m,l21600,,10800,21600xe">
+              <v:shapetype w14:anchorId="3461243C" id="_x0000_t128" coordsize="21600,21600" o:spt="128" path="m,l21600,,10800,21600xe">
                 <v:stroke joinstyle="miter"/>
                 <v:path gradientshapeok="t" o:connecttype="custom" o:connectlocs="10800,0;5400,10800;10800,21600;16200,10800" textboxrect="5400,0,16200,10800"/>
               </v:shapetype>
-              <v:shape id="Flowchart: Merge 8" o:spid="_x0000_s1031" type="#_x0000_t128" style="position:absolute;margin-left:158.15pt;margin-top:353.15pt;width:125.5pt;height:95pt;z-index:251665408;visibility:visible;mso-wrap-style:square;mso-width-percent:0;mso-wrap-distance-left:9pt;mso-wrap-distance-top:0;mso-wrap-distance-right:9pt;mso-wrap-distance-bottom:0;mso-position-horizontal:absolute;mso-position-horizontal-relative:text;mso-position-vertical:absolute;mso-position-vertical-relative:text;mso-width-percent:0;mso-width-relative:margin;v-text-anchor:middle" o:gfxdata="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" fillcolor="#ffd966 [1943]" strokecolor="#bf8f00 [2407]" strokeweight="1pt">
+              <v:shape id="Flowchart: Merge 8" o:spid="_x0000_s1030" type="#_x0000_t128" style="position:absolute;margin-left:158.15pt;margin-top:353.15pt;width:125.5pt;height:95pt;z-index:251665408;visibility:visible;mso-wrap-style:square;mso-width-percent:0;mso-wrap-distance-left:9pt;mso-wrap-distance-top:0;mso-wrap-distance-right:9pt;mso-wrap-distance-bottom:0;mso-position-horizontal:absolute;mso-position-horizontal-relative:text;mso-position-vertical:absolute;mso-position-vertical-relative:text;mso-width-percent:0;mso-width-relative:margin;v-text-anchor:middle" o:gfxdata="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" fillcolor="#ffd966 [1943]" strokecolor="#bf8f00 [2407]" strokeweight="1pt">
                 <v:textbox>
                   <w:txbxContent>
                     <w:p>
@@ -954,7 +810,7 @@
         <mc:AlternateContent>
           <mc:Choice Requires="wps">
             <w:drawing>
-              <wp:anchor distT="0" distB="0" distL="114300" distR="114300" simplePos="0" relativeHeight="251669504" behindDoc="0" locked="0" layoutInCell="1" allowOverlap="1" wp14:anchorId="0C09B2DA" wp14:editId="6B1F157B">
+              <wp:anchor distT="0" distB="0" distL="114300" distR="114300" simplePos="0" relativeHeight="251669504" behindDoc="0" locked="0" layoutInCell="1" allowOverlap="1" wp14:anchorId="6205F2D6" wp14:editId="1941E492">
                 <wp:simplePos x="0" y="0"/>
                 <wp:positionH relativeFrom="column">
                   <wp:posOffset>1675130</wp:posOffset>
@@ -1025,7 +881,7 @@
           </mc:Choice>
           <mc:Fallback>
             <w:pict>
-              <v:shapetype w14:anchorId="0C09B2DA" id="_x0000_t69" coordsize="21600,21600" o:spt="69" adj="4320,5400" path="m,10800l@0,21600@0@3@2@3@2,21600,21600,10800@2,0@2@1@0@1@0,xe">
+              <v:shapetype w14:anchorId="6205F2D6" id="_x0000_t69" coordsize="21600,21600" o:spt="69" adj="4320,5400" path="m,10800l@0,21600@0@3@2@3@2,21600,21600,10800@2,0@2@1@0@1@0,xe">
                 <v:stroke joinstyle="miter"/>
                 <v:formulas>
                   <v:f eqn="val #0"/>
@@ -1041,7 +897,7 @@
                   <v:h position="#0,#1" xrange="0,10800" yrange="0,10800"/>
                 </v:handles>
               </v:shapetype>
-              <v:shape id="Arrow: Left-Right 12" o:spid="_x0000_s1032" type="#_x0000_t69" style="position:absolute;margin-left:131.9pt;margin-top:177.25pt;width:67.85pt;height:30pt;rotation:2507056fd;z-index:251669504;visibility:visible;mso-wrap-style:square;mso-width-percent:0;mso-wrap-distance-left:9pt;mso-wrap-distance-top:0;mso-wrap-distance-right:9pt;mso-wrap-distance-bottom:0;mso-position-horizontal:absolute;mso-position-horizontal-relative:text;mso-position-vertical:absolute;mso-position-vertical-relative:text;mso-width-percent:0;mso-width-relative:margin;v-text-anchor:middle" o:gfxdata="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" adj="3502,8280" fillcolor="#4472c4 [3204]" strokecolor="#1f3763 [1604]" strokeweight="1pt">
+              <v:shape id="Arrow: Left-Right 12" o:spid="_x0000_s1031" type="#_x0000_t69" style="position:absolute;margin-left:131.9pt;margin-top:177.25pt;width:67.85pt;height:30pt;rotation:2507056fd;z-index:251669504;visibility:visible;mso-wrap-style:square;mso-width-percent:0;mso-wrap-distance-left:9pt;mso-wrap-distance-top:0;mso-wrap-distance-right:9pt;mso-wrap-distance-bottom:0;mso-position-horizontal:absolute;mso-position-horizontal-relative:text;mso-position-vertical:absolute;mso-position-vertical-relative:text;mso-width-percent:0;mso-width-relative:margin;v-text-anchor:middle" o:gfxdata="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" adj="3502,8280" fillcolor="#4472c4 [3204]" strokecolor="#1f3763 [1604]" strokeweight="1pt">
                 <v:textbox>
                   <w:txbxContent>
                     <w:p>
@@ -1063,7 +919,7 @@
         <mc:AlternateContent>
           <mc:Choice Requires="wps">
             <w:drawing>
-              <wp:anchor distT="0" distB="0" distL="114300" distR="114300" simplePos="0" relativeHeight="251659264" behindDoc="0" locked="0" layoutInCell="1" allowOverlap="1">
+              <wp:anchor distT="0" distB="0" distL="114300" distR="114300" simplePos="0" relativeHeight="251659264" behindDoc="0" locked="0" layoutInCell="1" allowOverlap="1" wp14:anchorId="0FEA6CF0" wp14:editId="2F61F9FF">
                 <wp:simplePos x="0" y="0"/>
                 <wp:positionH relativeFrom="column">
                   <wp:posOffset>2084705</wp:posOffset>
@@ -1159,7 +1015,7 @@
           </mc:Choice>
           <mc:Fallback>
             <w:pict>
-              <v:shapetype id="_x0000_t22" coordsize="21600,21600" o:spt="22" adj="5400" path="m10800,qx0@1l0@2qy10800,21600,21600@2l21600@1qy10800,xem0@1qy10800@0,21600@1nfe">
+              <v:shapetype w14:anchorId="0FEA6CF0" id="_x0000_t22" coordsize="21600,21600" o:spt="22" adj="5400" path="m10800,qx0@1l0@2qy10800,21600,21600@2l21600@1qy10800,xem0@1qy10800@0,21600@1nfe">
                 <v:formulas>
                   <v:f eqn="val #0"/>
                   <v:f eqn="prod #0 1 2"/>
@@ -1171,7 +1027,7 @@
                 </v:handles>
                 <o:complex v:ext="view"/>
               </v:shapetype>
-              <v:shape id="Cylinder 2" o:spid="_x0000_s1033" type="#_x0000_t22" style="position:absolute;margin-left:164.15pt;margin-top:221.9pt;width:111pt;height:45pt;z-index:251659264;visibility:visible;mso-wrap-style:square;mso-width-percent:0;mso-height-percent:0;mso-wrap-distance-left:9pt;mso-wrap-distance-top:0;mso-wrap-distance-right:9pt;mso-wrap-distance-bottom:0;mso-position-horizontal:absolute;mso-position-horizontal-relative:text;mso-position-vertical:absolute;mso-position-vertical-relative:text;mso-width-percent:0;mso-height-percent:0;mso-width-relative:margin;mso-height-relative:margin;v-text-anchor:middle" o:gfxdata="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" adj="5421" fillcolor="#747070 [1614]" strokecolor="black [3213]" strokeweight="1pt">
+              <v:shape id="Cylinder 2" o:spid="_x0000_s1032" type="#_x0000_t22" style="position:absolute;margin-left:164.15pt;margin-top:221.9pt;width:111pt;height:45pt;z-index:251659264;visibility:visible;mso-wrap-style:square;mso-width-percent:0;mso-height-percent:0;mso-wrap-distance-left:9pt;mso-wrap-distance-top:0;mso-wrap-distance-right:9pt;mso-wrap-distance-bottom:0;mso-position-horizontal:absolute;mso-position-horizontal-relative:text;mso-position-vertical:absolute;mso-position-vertical-relative:text;mso-width-percent:0;mso-height-percent:0;mso-width-relative:margin;mso-height-relative:margin;v-text-anchor:middle" o:gfxdata="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" adj="5421" fillcolor="#747070 [1614]" strokecolor="black [3213]" strokeweight="1pt">
                 <v:stroke joinstyle="miter"/>
                 <v:textbox>
                   <w:txbxContent>
@@ -1207,7 +1063,7 @@
         <mc:AlternateContent>
           <mc:Choice Requires="wps">
             <w:drawing>
-              <wp:anchor distT="0" distB="0" distL="114300" distR="114300" simplePos="0" relativeHeight="251658240" behindDoc="0" locked="0" layoutInCell="1" allowOverlap="1">
+              <wp:anchor distT="0" distB="0" distL="114300" distR="114300" simplePos="0" relativeHeight="251658240" behindDoc="0" locked="0" layoutInCell="1" allowOverlap="1" wp14:anchorId="5CC07810" wp14:editId="5ECAE224">
                 <wp:simplePos x="0" y="0"/>
                 <wp:positionH relativeFrom="column">
                   <wp:posOffset>1671955</wp:posOffset>
@@ -1271,7 +1127,7 @@
           </mc:Choice>
           <mc:Fallback>
             <w:pict>
-              <v:shape id="Text Box 1" o:spid="_x0000_s1034" type="#_x0000_t202" style="position:absolute;margin-left:131.65pt;margin-top:2.15pt;width:159pt;height:54pt;z-index:251658240;visibility:visible;mso-wrap-style:square;mso-wrap-distance-left:9pt;mso-wrap-distance-top:0;mso-wrap-distance-right:9pt;mso-wrap-distance-bottom:0;mso-position-horizontal:absolute;mso-position-horizontal-relative:text;mso-position-vertical:absolute;mso-position-vertical-relative:text;v-text-anchor:top" o:gfxdata="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" filled="f" stroked="f" strokeweight=".5pt">
+              <v:shape w14:anchorId="5CC07810" id="Text Box 1" o:spid="_x0000_s1033" type="#_x0000_t202" style="position:absolute;margin-left:131.65pt;margin-top:2.15pt;width:159pt;height:54pt;z-index:251658240;visibility:visible;mso-wrap-style:square;mso-wrap-distance-left:9pt;mso-wrap-distance-top:0;mso-wrap-distance-right:9pt;mso-wrap-distance-bottom:0;mso-position-horizontal:absolute;mso-position-horizontal-relative:text;mso-position-vertical:absolute;mso-position-vertical-relative:text;v-text-anchor:top" o:gfxdata="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" filled="f" stroked="f" strokeweight=".5pt">
                 <v:textbox>
                   <w:txbxContent>
                     <w:p>
@@ -1304,7 +1160,7 @@
         <mc:AlternateContent>
           <mc:Choice Requires="wps">
             <w:drawing>
-              <wp:anchor distT="0" distB="0" distL="114300" distR="114300" simplePos="0" relativeHeight="251666432" behindDoc="0" locked="0" layoutInCell="1" allowOverlap="1">
+              <wp:anchor distT="0" distB="0" distL="114300" distR="114300" simplePos="0" relativeHeight="251666432" behindDoc="0" locked="0" layoutInCell="1" allowOverlap="1" wp14:anchorId="2852613C" wp14:editId="7B6912AF">
                 <wp:simplePos x="0" y="0"/>
                 <wp:positionH relativeFrom="column">
                   <wp:posOffset>2788920</wp:posOffset>
@@ -1375,7 +1231,7 @@
           </mc:Choice>
           <mc:Fallback>
             <w:pict>
-              <v:shape id="Arrow: Left-Right 9" o:spid="_x0000_s1035" type="#_x0000_t69" style="position:absolute;margin-left:219.6pt;margin-top:67.2pt;width:124.5pt;height:30pt;rotation:2058238fd;z-index:251666432;visibility:visible;mso-wrap-style:square;mso-width-percent:0;mso-wrap-distance-left:9pt;mso-wrap-distance-top:0;mso-wrap-distance-right:9pt;mso-wrap-distance-bottom:0;mso-position-horizontal:absolute;mso-position-horizontal-relative:text;mso-position-vertical:absolute;mso-position-vertical-relative:text;mso-width-percent:0;mso-width-relative:margin;v-text-anchor:middle" o:gfxdata="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" adj="1908,8280" fillcolor="#4472c4 [3204]" strokecolor="#1f3763 [1604]" strokeweight="1pt">
+              <v:shape w14:anchorId="2852613C" id="Arrow: Left-Right 9" o:spid="_x0000_s1034" type="#_x0000_t69" style="position:absolute;margin-left:219.6pt;margin-top:67.2pt;width:124.5pt;height:30pt;rotation:2058238fd;z-index:251666432;visibility:visible;mso-wrap-style:square;mso-width-percent:0;mso-wrap-distance-left:9pt;mso-wrap-distance-top:0;mso-wrap-distance-right:9pt;mso-wrap-distance-bottom:0;mso-position-horizontal:absolute;mso-position-horizontal-relative:text;mso-position-vertical:absolute;mso-position-vertical-relative:text;mso-width-percent:0;mso-width-relative:margin;v-text-anchor:middle" o:gfxdata="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" adj="1908,8280" fillcolor="#4472c4 [3204]" strokecolor="#1f3763 [1604]" strokeweight="1pt">
                 <v:textbox>
                   <w:txbxContent>
                     <w:p>
@@ -1397,7 +1253,7 @@
         <mc:AlternateContent>
           <mc:Choice Requires="wps">
             <w:drawing>
-              <wp:anchor distT="0" distB="0" distL="114300" distR="114300" simplePos="0" relativeHeight="251661312" behindDoc="0" locked="0" layoutInCell="1" allowOverlap="1">
+              <wp:anchor distT="0" distB="0" distL="114300" distR="114300" simplePos="0" relativeHeight="251661312" behindDoc="0" locked="0" layoutInCell="1" allowOverlap="1" wp14:anchorId="08FEC641" wp14:editId="310856B3">
                 <wp:simplePos x="0" y="0"/>
                 <wp:positionH relativeFrom="column">
                   <wp:posOffset>3596005</wp:posOffset>
@@ -1481,11 +1337,11 @@
           </mc:Choice>
           <mc:Fallback>
             <w:pict>
-              <v:shapetype id="_x0000_t4" coordsize="21600,21600" o:spt="4" path="m10800,l,10800,10800,21600,21600,10800xe">
+              <v:shapetype w14:anchorId="08FEC641" id="_x0000_t4" coordsize="21600,21600" o:spt="4" path="m10800,l,10800,10800,21600,21600,10800xe">
                 <v:stroke joinstyle="miter"/>
                 <v:path gradientshapeok="t" o:connecttype="rect" textboxrect="5400,5400,16200,16200"/>
               </v:shapetype>
-              <v:shape id="Diamond 4" o:spid="_x0000_s1036" type="#_x0000_t4" style="position:absolute;margin-left:283.15pt;margin-top:103.65pt;width:199pt;height:84pt;z-index:251661312;visibility:visible;mso-wrap-style:square;mso-wrap-distance-left:9pt;mso-wrap-distance-top:0;mso-wrap-distance-right:9pt;mso-wrap-distance-bottom:0;mso-position-horizontal:absolute;mso-position-horizontal-relative:text;mso-position-vertical:absolute;mso-position-vertical-relative:text;v-text-anchor:middle" o:gfxdata="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" fillcolor="red" strokecolor="#c00000" strokeweight="1pt">
+              <v:shape id="Diamond 4" o:spid="_x0000_s1035" type="#_x0000_t4" style="position:absolute;margin-left:283.15pt;margin-top:103.65pt;width:199pt;height:84pt;z-index:251661312;visibility:visible;mso-wrap-style:square;mso-wrap-distance-left:9pt;mso-wrap-distance-top:0;mso-wrap-distance-right:9pt;mso-wrap-distance-bottom:0;mso-position-horizontal:absolute;mso-position-horizontal-relative:text;mso-position-vertical:absolute;mso-position-vertical-relative:text;v-text-anchor:middle" o:gfxdata="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" fillcolor="red" strokecolor="#c00000" strokeweight="1pt">
                 <v:textbox>
                   <w:txbxContent>
                     <w:p>
@@ -1518,7 +1374,7 @@
         <mc:AlternateContent>
           <mc:Choice Requires="wps">
             <w:drawing>
-              <wp:anchor distT="0" distB="0" distL="114300" distR="114300" simplePos="0" relativeHeight="251667456" behindDoc="0" locked="0" layoutInCell="1" allowOverlap="1">
+              <wp:anchor distT="0" distB="0" distL="114300" distR="114300" simplePos="0" relativeHeight="251667456" behindDoc="0" locked="0" layoutInCell="1" allowOverlap="1" wp14:anchorId="27F2D583" wp14:editId="29F5DD2E">
                 <wp:simplePos x="0" y="0"/>
                 <wp:positionH relativeFrom="column">
                   <wp:posOffset>2499995</wp:posOffset>
@@ -1595,7 +1451,7 @@
         <mc:AlternateContent>
           <mc:Choice Requires="wps">
             <w:drawing>
-              <wp:anchor distT="0" distB="0" distL="114300" distR="114300" simplePos="0" relativeHeight="251660288" behindDoc="0" locked="0" layoutInCell="1" allowOverlap="1">
+              <wp:anchor distT="0" distB="0" distL="114300" distR="114300" simplePos="0" relativeHeight="251660288" behindDoc="0" locked="0" layoutInCell="1" allowOverlap="1" wp14:anchorId="5832F857" wp14:editId="366DF826">
                 <wp:simplePos x="0" y="0"/>
                 <wp:positionH relativeFrom="column">
                   <wp:posOffset>-112395</wp:posOffset>
@@ -1691,7 +1547,7 @@
           </mc:Choice>
           <mc:Fallback>
             <w:pict>
-              <v:oval id="Oval 3" o:spid="_x0000_s1037" style="position:absolute;margin-left:-8.85pt;margin-top:103.7pt;width:149pt;height:81pt;z-index:251660288;visibility:visible;mso-wrap-style:square;mso-width-percent:0;mso-height-percent:0;mso-wrap-distance-left:9pt;mso-wrap-distance-top:0;mso-wrap-distance-right:9pt;mso-wrap-distance-bottom:0;mso-position-horizontal:absolute;mso-position-horizontal-relative:text;mso-position-vertical:absolute;mso-position-vertical-relative:text;mso-width-percent:0;mso-height-percent:0;mso-width-relative:margin;mso-height-relative:margin;v-text-anchor:middle" o:gfxdata="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" fillcolor="#4472c4 [3204]" strokecolor="#1f3763 [1604]" strokeweight="1pt">
+              <v:oval w14:anchorId="5832F857" id="Oval 3" o:spid="_x0000_s1036" style="position:absolute;margin-left:-8.85pt;margin-top:103.7pt;width:149pt;height:81pt;z-index:251660288;visibility:visible;mso-wrap-style:square;mso-width-percent:0;mso-height-percent:0;mso-wrap-distance-left:9pt;mso-wrap-distance-top:0;mso-wrap-distance-right:9pt;mso-wrap-distance-bottom:0;mso-position-horizontal:absolute;mso-position-horizontal-relative:text;mso-position-vertical:absolute;mso-position-vertical-relative:text;mso-width-percent:0;mso-height-percent:0;mso-width-relative:margin;mso-height-relative:margin;v-text-anchor:middle" o:gfxdata="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" fillcolor="#4472c4 [3204]" strokecolor="#1f3763 [1604]" strokeweight="1pt">
                 <v:stroke joinstyle="miter"/>
                 <v:textbox>
                   <w:txbxContent>
@@ -1739,7 +1595,7 @@
         <mc:AlternateContent>
           <mc:Choice Requires="wps">
             <w:drawing>
-              <wp:anchor distT="0" distB="0" distL="114300" distR="114300" simplePos="0" relativeHeight="251664384" behindDoc="0" locked="0" layoutInCell="1" allowOverlap="1">
+              <wp:anchor distT="0" distB="0" distL="114300" distR="114300" simplePos="0" relativeHeight="251664384" behindDoc="0" locked="0" layoutInCell="1" allowOverlap="1" wp14:anchorId="33D59BC7" wp14:editId="24C5F032">
                 <wp:simplePos x="0" y="0"/>
                 <wp:positionH relativeFrom="column">
                   <wp:posOffset>2141855</wp:posOffset>
@@ -1827,7 +1683,7 @@
           </mc:Choice>
           <mc:Fallback>
             <w:pict>
-              <v:rect id="Rectangle 7" o:spid="_x0000_s1038" style="position:absolute;margin-left:168.65pt;margin-top:600.15pt;width:105pt;height:54pt;z-index:251664384;visibility:visible;mso-wrap-style:square;mso-width-percent:0;mso-height-percent:0;mso-wrap-distance-left:9pt;mso-wrap-distance-top:0;mso-wrap-distance-right:9pt;mso-wrap-distance-bottom:0;mso-position-horizontal:absolute;mso-position-horizontal-relative:text;mso-position-vertical:absolute;mso-position-vertical-relative:text;mso-width-percent:0;mso-height-percent:0;mso-width-relative:margin;mso-height-relative:margin;v-text-anchor:middle" o:gfxdata="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" fillcolor="black [3213]" stroked="f" strokeweight="1pt">
+              <v:rect w14:anchorId="33D59BC7" id="Rectangle 7" o:spid="_x0000_s1037" style="position:absolute;margin-left:168.65pt;margin-top:600.15pt;width:105pt;height:54pt;z-index:251664384;visibility:visible;mso-wrap-style:square;mso-width-percent:0;mso-height-percent:0;mso-wrap-distance-left:9pt;mso-wrap-distance-top:0;mso-wrap-distance-right:9pt;mso-wrap-distance-bottom:0;mso-position-horizontal:absolute;mso-position-horizontal-relative:text;mso-position-vertical:absolute;mso-position-vertical-relative:text;mso-width-percent:0;mso-height-percent:0;mso-width-relative:margin;mso-height-relative:margin;v-text-anchor:middle" o:gfxdata="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" fillcolor="black [3213]" stroked="f" strokeweight="1pt">
                 <v:textbox>
                   <w:txbxContent>
                     <w:p>
@@ -1852,6 +1708,284 @@
             </w:pict>
           </mc:Fallback>
         </mc:AlternateContent>
+      </w:r>
+      <w:r>
+        <w:t xml:space="preserve">  </w:t>
+      </w:r>
+    </w:p>
+    <w:p>
+      <w:pPr>
+        <w:rPr>
+          <w:lang w:val="en-GB"/>
+        </w:rPr>
+      </w:pPr>
+    </w:p>
+    <w:p>
+      <w:pPr>
+        <w:rPr>
+          <w:lang w:val="en-GB"/>
+        </w:rPr>
+      </w:pPr>
+    </w:p>
+    <w:p>
+      <w:pPr>
+        <w:rPr>
+          <w:lang w:val="en-GB"/>
+        </w:rPr>
+      </w:pPr>
+    </w:p>
+    <w:p>
+      <w:pPr>
+        <w:rPr>
+          <w:lang w:val="en-GB"/>
+        </w:rPr>
+      </w:pPr>
+    </w:p>
+    <w:p>
+      <w:pPr>
+        <w:rPr>
+          <w:lang w:val="en-GB"/>
+        </w:rPr>
+      </w:pPr>
+    </w:p>
+    <w:p>
+      <w:pPr>
+        <w:rPr>
+          <w:lang w:val="en-GB"/>
+        </w:rPr>
+      </w:pPr>
+    </w:p>
+    <w:p>
+      <w:pPr>
+        <w:rPr>
+          <w:lang w:val="en-GB"/>
+        </w:rPr>
+      </w:pPr>
+    </w:p>
+    <w:p>
+      <w:pPr>
+        <w:rPr>
+          <w:lang w:val="en-GB"/>
+        </w:rPr>
+      </w:pPr>
+    </w:p>
+    <w:p>
+      <w:pPr>
+        <w:rPr>
+          <w:lang w:val="en-GB"/>
+        </w:rPr>
+      </w:pPr>
+    </w:p>
+    <w:p>
+      <w:pPr>
+        <w:rPr>
+          <w:lang w:val="en-GB"/>
+        </w:rPr>
+      </w:pPr>
+    </w:p>
+    <w:p>
+      <w:pPr>
+        <w:rPr>
+          <w:lang w:val="en-GB"/>
+        </w:rPr>
+      </w:pPr>
+    </w:p>
+    <w:p>
+      <w:pPr>
+        <w:rPr>
+          <w:lang w:val="en-GB"/>
+        </w:rPr>
+      </w:pPr>
+    </w:p>
+    <w:p>
+      <w:pPr>
+        <w:rPr>
+          <w:lang w:val="en-GB"/>
+        </w:rPr>
+      </w:pPr>
+    </w:p>
+    <w:p>
+      <w:pPr>
+        <w:rPr>
+          <w:lang w:val="en-GB"/>
+        </w:rPr>
+      </w:pPr>
+    </w:p>
+    <w:p>
+      <w:pPr>
+        <w:rPr>
+          <w:lang w:val="en-GB"/>
+        </w:rPr>
+      </w:pPr>
+      <w:r>
+        <w:rPr>
+          <w:lang w:val="en-GB"/>
+        </w:rPr>
+        <w:t xml:space="preserve"> </w:t>
+      </w:r>
+      <w:bookmarkStart w:id="0" w:name="_GoBack"/>
+      <w:bookmarkEnd w:id="0"/>
+    </w:p>
+    <w:p/>
+    <w:p>
+      <w:pPr>
+        <w:rPr>
+          <w:lang w:val="en-GB"/>
+        </w:rPr>
+      </w:pPr>
+      <w:r>
+        <w:rPr>
+          <w:noProof/>
+        </w:rPr>
+        <mc:AlternateContent>
+          <mc:Choice Requires="wps">
+            <w:drawing>
+              <wp:anchor distT="0" distB="0" distL="114300" distR="114300" simplePos="0" relativeHeight="251675648" behindDoc="0" locked="0" layoutInCell="1" allowOverlap="1" wp14:anchorId="10783B0A" wp14:editId="78D8E73E">
+                <wp:simplePos x="0" y="0"/>
+                <wp:positionH relativeFrom="column">
+                  <wp:posOffset>3639502</wp:posOffset>
+                </wp:positionH>
+                <wp:positionV relativeFrom="paragraph">
+                  <wp:posOffset>1369060</wp:posOffset>
+                </wp:positionV>
+                <wp:extent cx="1593850" cy="558800"/>
+                <wp:effectExtent l="19050" t="0" r="44450" b="12700"/>
+                <wp:wrapNone/>
+                <wp:docPr id="19" name="Hexagon 19"/>
+                <wp:cNvGraphicFramePr/>
+                <a:graphic xmlns:a="http://schemas.openxmlformats.org/drawingml/2006/main">
+                  <a:graphicData uri="http://schemas.microsoft.com/office/word/2010/wordprocessingShape">
+                    <wps:wsp>
+                      <wps:cNvSpPr/>
+                      <wps:spPr>
+                        <a:xfrm>
+                          <a:off x="0" y="0"/>
+                          <a:ext cx="1593850" cy="558800"/>
+                        </a:xfrm>
+                        <a:prstGeom prst="hexagon">
+                          <a:avLst/>
+                        </a:prstGeom>
+                        <a:solidFill>
+                          <a:schemeClr val="accent6">
+                            <a:lumMod val="75000"/>
+                          </a:schemeClr>
+                        </a:solidFill>
+                        <a:ln>
+                          <a:solidFill>
+                            <a:schemeClr val="accent6">
+                              <a:lumMod val="50000"/>
+                            </a:schemeClr>
+                          </a:solidFill>
+                        </a:ln>
+                      </wps:spPr>
+                      <wps:style>
+                        <a:lnRef idx="2">
+                          <a:schemeClr val="accent1">
+                            <a:shade val="50000"/>
+                          </a:schemeClr>
+                        </a:lnRef>
+                        <a:fillRef idx="1">
+                          <a:schemeClr val="accent1"/>
+                        </a:fillRef>
+                        <a:effectRef idx="0">
+                          <a:schemeClr val="accent1"/>
+                        </a:effectRef>
+                        <a:fontRef idx="minor">
+                          <a:schemeClr val="lt1"/>
+                        </a:fontRef>
+                      </wps:style>
+                      <wps:txbx>
+                        <w:txbxContent>
+                          <w:p>
+                            <w:pPr>
+                              <w:jc w:val="center"/>
+                              <w:rPr>
+                                <w:sz w:val="40"/>
+                                <w:lang w:val="en-GB"/>
+                              </w:rPr>
+                            </w:pPr>
+                            <w:r>
+                              <w:rPr>
+                                <w:sz w:val="40"/>
+                                <w:lang w:val="en-GB"/>
+                              </w:rPr>
+                              <w:t>UI</w:t>
+                            </w:r>
+                          </w:p>
+                        </w:txbxContent>
+                      </wps:txbx>
+                      <wps:bodyPr rot="0" spcFirstLastPara="0" vertOverflow="overflow" horzOverflow="overflow" vert="horz" wrap="square" lIns="91440" tIns="45720" rIns="91440" bIns="45720" numCol="1" spcCol="0" rtlCol="0" fromWordArt="0" anchor="ctr" anchorCtr="0" forceAA="0" compatLnSpc="1">
+                        <a:prstTxWarp prst="textNoShape">
+                          <a:avLst/>
+                        </a:prstTxWarp>
+                        <a:noAutofit/>
+                      </wps:bodyPr>
+                    </wps:wsp>
+                  </a:graphicData>
+                </a:graphic>
+                <wp14:sizeRelH relativeFrom="margin">
+                  <wp14:pctWidth>0</wp14:pctWidth>
+                </wp14:sizeRelH>
+                <wp14:sizeRelV relativeFrom="margin">
+                  <wp14:pctHeight>0</wp14:pctHeight>
+                </wp14:sizeRelV>
+              </wp:anchor>
+            </w:drawing>
+          </mc:Choice>
+          <mc:Fallback>
+            <w:pict>
+              <v:shapetype w14:anchorId="10783B0A" id="_x0000_t9" coordsize="21600,21600" o:spt="9" adj="5400" path="m@0,l,10800@0,21600@1,21600,21600,10800@1,xe">
+                <v:stroke joinstyle="miter"/>
+                <v:formulas>
+                  <v:f eqn="val #0"/>
+                  <v:f eqn="sum width 0 #0"/>
+                  <v:f eqn="sum height 0 #0"/>
+                  <v:f eqn="prod @0 2929 10000"/>
+                  <v:f eqn="sum width 0 @3"/>
+                  <v:f eqn="sum height 0 @3"/>
+                </v:formulas>
+                <v:path gradientshapeok="t" o:connecttype="rect" textboxrect="1800,1800,19800,19800;3600,3600,18000,18000;6300,6300,15300,15300"/>
+                <v:handles>
+                  <v:h position="#0,topLeft" xrange="0,10800"/>
+                </v:handles>
+              </v:shapetype>
+              <v:shape id="Hexagon 19" o:spid="_x0000_s1038" type="#_x0000_t9" style="position:absolute;margin-left:286.55pt;margin-top:107.8pt;width:125.5pt;height:44pt;z-index:251675648;visibility:visible;mso-wrap-style:square;mso-width-percent:0;mso-height-percent:0;mso-wrap-distance-left:9pt;mso-wrap-distance-top:0;mso-wrap-distance-right:9pt;mso-wrap-distance-bottom:0;mso-position-horizontal:absolute;mso-position-horizontal-relative:text;mso-position-vertical:absolute;mso-position-vertical-relative:text;mso-width-percent:0;mso-height-percent:0;mso-width-relative:margin;mso-height-relative:margin;v-text-anchor:middle" o:gfxdata="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" adj="1893" fillcolor="#538135 [2409]" strokecolor="#375623 [1609]" strokeweight="1pt">
+                <v:textbox>
+                  <w:txbxContent>
+                    <w:p>
+                      <w:pPr>
+                        <w:jc w:val="center"/>
+                        <w:rPr>
+                          <w:sz w:val="40"/>
+                          <w:lang w:val="en-GB"/>
+                        </w:rPr>
+                      </w:pPr>
+                      <w:r>
+                        <w:rPr>
+                          <w:sz w:val="40"/>
+                          <w:lang w:val="en-GB"/>
+                        </w:rPr>
+                        <w:t>UI</w:t>
+                      </w:r>
+                    </w:p>
+                  </w:txbxContent>
+                </v:textbox>
+              </v:shape>
+            </w:pict>
+          </mc:Fallback>
+        </mc:AlternateContent>
+      </w:r>
+      <w:r>
+        <w:rPr>
+          <w:lang w:val="en-GB"/>
+        </w:rPr>
+        <w:t xml:space="preserve">   </w:t>
+      </w:r>
+      <w:r>
+        <w:rPr>
+          <w:lang w:val="en-GB"/>
+        </w:rPr>
+        <w:t xml:space="preserve"> </w:t>
       </w:r>
     </w:p>
     <w:sectPr>
@@ -1987,6 +2121,7 @@
     <w:lsdException w:name="HTML Sample" w:semiHidden="1" w:unhideWhenUsed="1"/>
     <w:lsdException w:name="HTML Typewriter" w:semiHidden="1" w:unhideWhenUsed="1"/>
     <w:lsdException w:name="HTML Variable" w:semiHidden="1" w:unhideWhenUsed="1"/>
+    <w:lsdException w:name="Normal Table" w:semiHidden="1" w:unhideWhenUsed="1"/>
     <w:lsdException w:name="annotation subject" w:semiHidden="1" w:unhideWhenUsed="1"/>
     <w:lsdException w:name="No List" w:semiHidden="1" w:unhideWhenUsed="1"/>
     <w:lsdException w:name="Outline List 1" w:semiHidden="1" w:unhideWhenUsed="1"/>
@@ -2033,8 +2168,10 @@
     <w:lsdException w:name="Table Subtle 2" w:semiHidden="1" w:unhideWhenUsed="1"/>
     <w:lsdException w:name="Table Web 1" w:semiHidden="1" w:unhideWhenUsed="1"/>
     <w:lsdException w:name="Table Web 2" w:semiHidden="1" w:unhideWhenUsed="1"/>
+    <w:lsdException w:name="Table Web 3" w:semiHidden="1" w:unhideWhenUsed="1"/>
     <w:lsdException w:name="Balloon Text" w:semiHidden="1" w:unhideWhenUsed="1"/>
     <w:lsdException w:name="Table Grid" w:uiPriority="39"/>
+    <w:lsdException w:name="Table Theme" w:semiHidden="1" w:unhideWhenUsed="1"/>
     <w:lsdException w:name="Placeholder Text" w:semiHidden="1"/>
     <w:lsdException w:name="No Spacing" w:uiPriority="1" w:qFormat="1"/>
     <w:lsdException w:name="Light Shading" w:uiPriority="60"/>

</xml_diff>